<commit_message>
Updated Challenge 5 Writeup
</commit_message>
<xml_diff>
--- a/NZCSC 2021/Challenge 5/Writeup.docx
+++ b/NZCSC 2021/Challenge 5/Writeup.docx
@@ -228,7 +228,19 @@
         <w:rPr>
           <w:lang w:val="en-US"/>
         </w:rPr>
-        <w:t xml:space="preserve">The extra characters I was getting at the end made me think they weren’t clearing they’re buffer after use. </w:t>
+        <w:t>The extra characters I was getting at the end made me think t</w:t>
+      </w:r>
+      <w:r>
+        <w:rPr>
+          <w:lang w:val="en-US"/>
+        </w:rPr>
+        <w:t>here was a buffer overflow happening.</w:t>
+      </w:r>
+      <w:r>
+        <w:rPr>
+          <w:lang w:val="en-US"/>
+        </w:rPr>
+        <w:t xml:space="preserve"> </w:t>
       </w:r>
     </w:p>
     <w:p>
@@ -279,20 +291,51 @@
           <w:numId w:val="1"/>
         </w:numPr>
         <w:rPr>
-          <w:lang w:val="en-US"/>
-        </w:rPr>
-      </w:pPr>
-      <w:r>
-        <w:rPr>
-          <w:lang w:val="en-US"/>
-        </w:rPr>
-        <w:t>Inspecting the page source didn’t show anything interesting.</w:t>
-      </w:r>
-    </w:p>
-    <w:p>
-      <w:pPr>
-        <w:pStyle w:val="ListParagraph"/>
-        <w:rPr>
+          <w:b/>
+          <w:lang w:val="en-US"/>
+        </w:rPr>
+      </w:pPr>
+      <w:r>
+        <w:rPr>
+          <w:lang w:val="en-US"/>
+        </w:rPr>
+        <w:t xml:space="preserve">I changed it to be executable via </w:t>
+      </w:r>
+      <w:proofErr w:type="spellStart"/>
+      <w:r>
+        <w:rPr>
+          <w:i/>
+          <w:lang w:val="en-US"/>
+        </w:rPr>
+        <w:t>chmod</w:t>
+      </w:r>
+      <w:proofErr w:type="spellEnd"/>
+      <w:r>
+        <w:rPr>
+          <w:i/>
+          <w:lang w:val="en-US"/>
+        </w:rPr>
+        <w:t xml:space="preserve"> +x buff</w:t>
+      </w:r>
+      <w:r>
+        <w:rPr>
+          <w:i/>
+          <w:lang w:val="en-US"/>
+        </w:rPr>
+        <w:t xml:space="preserve"> </w:t>
+      </w:r>
+      <w:r>
+        <w:rPr>
+          <w:lang w:val="en-US"/>
+        </w:rPr>
+        <w:t>to run some tests on my virtual machine.</w:t>
+      </w:r>
+    </w:p>
+    <w:p>
+      <w:pPr>
+        <w:pStyle w:val="ListParagraph"/>
+        <w:rPr>
+          <w:b/>
           <w:lang w:val="en-US"/>
         </w:rPr>
       </w:pPr>
@@ -305,34 +348,55 @@
           <w:numId w:val="1"/>
         </w:numPr>
         <w:rPr>
-          <w:lang w:val="en-US"/>
-        </w:rPr>
-      </w:pPr>
-      <w:r>
-        <w:rPr>
-          <w:lang w:val="en-US"/>
-        </w:rPr>
-        <w:t>It was time to run the binary file.</w:t>
-      </w:r>
-      <w:r>
-        <w:rPr>
-          <w:lang w:val="en-US"/>
-        </w:rPr>
-        <w:t xml:space="preserve"> An attempt to compile didn’t result in anything.</w:t>
-      </w:r>
-    </w:p>
-    <w:p>
-      <w:pPr>
-        <w:pStyle w:val="ListParagraph"/>
-        <w:rPr>
-          <w:lang w:val="en-US"/>
-        </w:rPr>
-      </w:pPr>
-    </w:p>
-    <w:p>
-      <w:pPr>
-        <w:pStyle w:val="ListParagraph"/>
-        <w:rPr>
+          <w:b/>
+          <w:lang w:val="en-US"/>
+        </w:rPr>
+      </w:pPr>
+      <w:r>
+        <w:rPr>
+          <w:lang w:val="en-US"/>
+        </w:rPr>
+        <w:t>At this point I used boomerang to attempt to gain the source code from the binary.</w:t>
+      </w:r>
+      <w:r>
+        <w:rPr>
+          <w:lang w:val="en-US"/>
+        </w:rPr>
+        <w:t xml:space="preserve"> </w:t>
+      </w:r>
+      <w:r>
+        <w:rPr>
+          <w:lang w:val="en-US"/>
+        </w:rPr>
+        <w:t xml:space="preserve">The resulting source code </w:t>
+      </w:r>
+      <w:r>
+        <w:rPr>
+          <w:lang w:val="en-US"/>
+        </w:rPr>
+        <w:t>wasn’t intelligible</w:t>
+      </w:r>
+      <w:r>
+        <w:rPr>
+          <w:lang w:val="en-US"/>
+        </w:rPr>
+        <w:t>.</w:t>
+      </w:r>
+    </w:p>
+    <w:p>
+      <w:pPr>
+        <w:pStyle w:val="ListParagraph"/>
+        <w:rPr>
+          <w:b/>
+          <w:lang w:val="en-US"/>
+        </w:rPr>
+      </w:pPr>
+    </w:p>
+    <w:p>
+      <w:pPr>
+        <w:pStyle w:val="ListParagraph"/>
+        <w:rPr>
+          <w:b/>
           <w:lang w:val="en-US"/>
         </w:rPr>
       </w:pPr>
@@ -342,10 +406,10 @@
           <w:lang w:eastAsia="en-NZ"/>
         </w:rPr>
         <w:drawing>
-          <wp:inline distT="0" distB="0" distL="0" distR="0" wp14:anchorId="27A9704C" wp14:editId="0003A90B">
-            <wp:extent cx="5731510" cy="1370330"/>
-            <wp:effectExtent l="0" t="0" r="2540" b="1270"/>
-            <wp:docPr id="3" name="Picture 3"/>
+          <wp:inline distT="0" distB="0" distL="0" distR="0" wp14:anchorId="55A0E991" wp14:editId="192D54DE">
+            <wp:extent cx="1693985" cy="764133"/>
+            <wp:effectExtent l="0" t="0" r="1905" b="0"/>
+            <wp:docPr id="4" name="Picture 4"/>
             <wp:cNvGraphicFramePr>
               <a:graphicFrameLocks xmlns:a="http://schemas.openxmlformats.org/drawingml/2006/main" noChangeAspect="1"/>
             </wp:cNvGraphicFramePr>
@@ -365,7 +429,7 @@
                   <pic:spPr>
                     <a:xfrm>
                       <a:off x="0" y="0"/>
-                      <a:ext cx="5731510" cy="1370330"/>
+                      <a:ext cx="1834027" cy="827304"/>
                     </a:xfrm>
                     <a:prstGeom prst="rect">
                       <a:avLst/>
@@ -382,103 +446,14 @@
       <w:pPr>
         <w:pStyle w:val="ListParagraph"/>
         <w:rPr>
-          <w:lang w:val="en-US"/>
-        </w:rPr>
-      </w:pPr>
-    </w:p>
-    <w:p>
-      <w:pPr>
-        <w:pStyle w:val="ListParagraph"/>
-        <w:numPr>
-          <w:ilvl w:val="0"/>
-          <w:numId w:val="1"/>
-        </w:numPr>
-        <w:rPr>
-          <w:b/>
-          <w:lang w:val="en-US"/>
-        </w:rPr>
-      </w:pPr>
-      <w:r>
-        <w:rPr>
-          <w:lang w:val="en-US"/>
-        </w:rPr>
-        <w:t xml:space="preserve">Attempts to run </w:t>
-      </w:r>
-      <w:proofErr w:type="gramStart"/>
-      <w:r>
-        <w:rPr>
-          <w:lang w:val="en-US"/>
-        </w:rPr>
-        <w:t xml:space="preserve">buff </w:t>
-      </w:r>
-      <w:r>
-        <w:rPr>
-          <w:i/>
-          <w:lang w:val="en-US"/>
-        </w:rPr>
-        <w:t>./</w:t>
-      </w:r>
-      <w:proofErr w:type="gramEnd"/>
-      <w:r>
-        <w:rPr>
-          <w:i/>
-          <w:lang w:val="en-US"/>
-        </w:rPr>
-        <w:t>buff</w:t>
-      </w:r>
-      <w:r>
-        <w:rPr>
-          <w:i/>
-          <w:lang w:val="en-US"/>
-        </w:rPr>
-        <w:t xml:space="preserve"> </w:t>
-      </w:r>
-      <w:r>
-        <w:rPr>
-          <w:lang w:val="en-US"/>
-        </w:rPr>
-        <w:t>resulted in permission denied.</w:t>
-      </w:r>
-    </w:p>
-    <w:p>
-      <w:pPr>
-        <w:rPr>
-          <w:b/>
-          <w:lang w:val="en-US"/>
-        </w:rPr>
-      </w:pPr>
-    </w:p>
-    <w:p>
-      <w:pPr>
-        <w:pStyle w:val="ListParagraph"/>
-        <w:numPr>
-          <w:ilvl w:val="0"/>
-          <w:numId w:val="1"/>
-        </w:numPr>
-        <w:rPr>
-          <w:b/>
-          <w:lang w:val="en-US"/>
-        </w:rPr>
-      </w:pPr>
-      <w:r>
-        <w:rPr>
-          <w:lang w:val="en-US"/>
-        </w:rPr>
-        <w:t>At this point I used boomerang to attempt to gain the source code from the binary.</w:t>
-      </w:r>
-    </w:p>
-    <w:p>
-      <w:pPr>
-        <w:pStyle w:val="ListParagraph"/>
-        <w:rPr>
-          <w:b/>
-          <w:lang w:val="en-US"/>
-        </w:rPr>
-      </w:pPr>
-    </w:p>
-    <w:p>
-      <w:pPr>
-        <w:pStyle w:val="ListParagraph"/>
+          <w:b/>
+          <w:lang w:val="en-US"/>
+        </w:rPr>
+      </w:pPr>
+    </w:p>
+    <w:p>
+      <w:pPr>
+        <w:ind w:left="360" w:firstLine="360"/>
         <w:rPr>
           <w:b/>
           <w:lang w:val="en-US"/>
@@ -490,10 +465,10 @@
           <w:lang w:eastAsia="en-NZ"/>
         </w:rPr>
         <w:drawing>
-          <wp:inline distT="0" distB="0" distL="0" distR="0" wp14:anchorId="75EFD5D9" wp14:editId="0DD281F8">
-            <wp:extent cx="958291" cy="432272"/>
-            <wp:effectExtent l="0" t="0" r="0" b="6350"/>
-            <wp:docPr id="4" name="Picture 4"/>
+          <wp:inline distT="0" distB="0" distL="0" distR="0" wp14:anchorId="76A9ADAB" wp14:editId="1F67AEF6">
+            <wp:extent cx="5731510" cy="1224915"/>
+            <wp:effectExtent l="0" t="0" r="2540" b="0"/>
+            <wp:docPr id="6" name="Picture 6"/>
             <wp:cNvGraphicFramePr>
               <a:graphicFrameLocks xmlns:a="http://schemas.openxmlformats.org/drawingml/2006/main" noChangeAspect="1"/>
             </wp:cNvGraphicFramePr>
@@ -513,7 +488,7 @@
                   <pic:spPr>
                     <a:xfrm>
                       <a:off x="0" y="0"/>
-                      <a:ext cx="958291" cy="432272"/>
+                      <a:ext cx="5731510" cy="1224915"/>
                     </a:xfrm>
                     <a:prstGeom prst="rect">
                       <a:avLst/>
@@ -528,6 +503,41 @@
     </w:p>
     <w:p>
       <w:pPr>
+        <w:rPr>
+          <w:b/>
+          <w:lang w:val="en-US"/>
+        </w:rPr>
+      </w:pPr>
+    </w:p>
+    <w:p>
+      <w:pPr>
+        <w:pStyle w:val="ListParagraph"/>
+        <w:rPr>
+          <w:b/>
+          <w:lang w:val="en-US"/>
+        </w:rPr>
+      </w:pPr>
+    </w:p>
+    <w:p>
+      <w:pPr>
+        <w:pStyle w:val="ListParagraph"/>
+        <w:rPr>
+          <w:b/>
+          <w:lang w:val="en-US"/>
+        </w:rPr>
+      </w:pPr>
+    </w:p>
+    <w:p>
+      <w:pPr>
+        <w:pStyle w:val="ListParagraph"/>
+        <w:rPr>
+          <w:b/>
+          <w:lang w:val="en-US"/>
+        </w:rPr>
+      </w:pPr>
+    </w:p>
+    <w:p>
+      <w:pPr>
         <w:pStyle w:val="ListParagraph"/>
         <w:numPr>
           <w:ilvl w:val="0"/>
@@ -542,31 +552,47 @@
         <w:rPr>
           <w:lang w:val="en-US"/>
         </w:rPr>
-        <w:lastRenderedPageBreak/>
-        <w:t xml:space="preserve">The resulting source code </w:t>
-      </w:r>
-      <w:r>
-        <w:rPr>
-          <w:lang w:val="en-US"/>
-        </w:rPr>
-        <w:t>was a strange conglomeration of references that didn’t resemble code</w:t>
-      </w:r>
-      <w:r>
-        <w:rPr>
-          <w:lang w:val="en-US"/>
-        </w:rPr>
-        <w:t xml:space="preserve">. </w:t>
-      </w:r>
+        <w:t xml:space="preserve">Time to bring out the big guns and see if we can reverse engineer the file with </w:t>
+      </w:r>
+      <w:proofErr w:type="spellStart"/>
+      <w:r>
+        <w:rPr>
+          <w:lang w:val="en-US"/>
+        </w:rPr>
+        <w:t>Ghidra</w:t>
+      </w:r>
+      <w:proofErr w:type="spellEnd"/>
+      <w:r>
+        <w:rPr>
+          <w:lang w:val="en-US"/>
+        </w:rPr>
+        <w:t>.</w:t>
+      </w:r>
+      <w:r>
+        <w:rPr>
+          <w:lang w:val="en-US"/>
+        </w:rPr>
+        <w:t xml:space="preserve"> A little internal inspection reveals something quite interesting.</w:t>
+      </w:r>
+    </w:p>
+    <w:p>
+      <w:pPr>
+        <w:pStyle w:val="ListParagraph"/>
+        <w:rPr>
+          <w:b/>
+          <w:lang w:val="en-US"/>
+        </w:rPr>
+      </w:pPr>
       <w:r>
         <w:rPr>
           <w:noProof/>
           <w:lang w:eastAsia="en-NZ"/>
         </w:rPr>
         <w:drawing>
-          <wp:inline distT="0" distB="0" distL="0" distR="0" wp14:anchorId="76A9ADAB" wp14:editId="1F67AEF6">
-            <wp:extent cx="5731510" cy="1224915"/>
-            <wp:effectExtent l="0" t="0" r="2540" b="0"/>
-            <wp:docPr id="6" name="Picture 6"/>
+          <wp:inline distT="0" distB="0" distL="0" distR="0" wp14:anchorId="30EF34D1" wp14:editId="4AF48F24">
+            <wp:extent cx="1513114" cy="855516"/>
+            <wp:effectExtent l="0" t="0" r="0" b="1905"/>
+            <wp:docPr id="5" name="Picture 5"/>
             <wp:cNvGraphicFramePr>
               <a:graphicFrameLocks xmlns:a="http://schemas.openxmlformats.org/drawingml/2006/main" noChangeAspect="1"/>
             </wp:cNvGraphicFramePr>
@@ -586,7 +612,7 @@
                   <pic:spPr>
                     <a:xfrm>
                       <a:off x="0" y="0"/>
-                      <a:ext cx="5731510" cy="1224915"/>
+                      <a:ext cx="1545359" cy="873747"/>
                     </a:xfrm>
                     <a:prstGeom prst="rect">
                       <a:avLst/>
@@ -624,58 +650,7 @@
         <w:rPr>
           <w:lang w:val="en-US"/>
         </w:rPr>
-        <w:t xml:space="preserve">I assumed from this that the program was just a reference call to other programs/tables/procedures. This would also explain why I couldn’t run it.  </w:t>
-      </w:r>
-    </w:p>
-    <w:p>
-      <w:pPr>
-        <w:pStyle w:val="ListParagraph"/>
-        <w:rPr>
-          <w:b/>
-          <w:lang w:val="en-US"/>
-        </w:rPr>
-      </w:pPr>
-    </w:p>
-    <w:p>
-      <w:pPr>
-        <w:pStyle w:val="ListParagraph"/>
-        <w:numPr>
-          <w:ilvl w:val="0"/>
-          <w:numId w:val="1"/>
-        </w:numPr>
-        <w:rPr>
-          <w:b/>
-          <w:lang w:val="en-US"/>
-        </w:rPr>
-      </w:pPr>
-      <w:r>
-        <w:rPr>
-          <w:lang w:val="en-US"/>
-        </w:rPr>
-        <w:t xml:space="preserve">I changed it to be executable via </w:t>
-      </w:r>
-      <w:proofErr w:type="spellStart"/>
-      <w:r>
-        <w:rPr>
-          <w:i/>
-          <w:lang w:val="en-US"/>
-        </w:rPr>
-        <w:t>chmod</w:t>
-      </w:r>
-      <w:proofErr w:type="spellEnd"/>
-      <w:r>
-        <w:rPr>
-          <w:i/>
-          <w:lang w:val="en-US"/>
-        </w:rPr>
-        <w:t xml:space="preserve"> +</w:t>
-      </w:r>
-      <w:r>
-        <w:rPr>
-          <w:i/>
-          <w:lang w:val="en-US"/>
-        </w:rPr>
-        <w:t>x buff</w:t>
+        <w:t>From close inspection it looks like this function isn’t used. This made me wonder if I could overflow the buffer and pass an address to the function that would result in the flag being printed out. I noticed in a function that is being called an array of length 500.</w:t>
       </w:r>
     </w:p>
     <w:p>
@@ -701,10 +676,10 @@
           <w:lang w:eastAsia="en-NZ"/>
         </w:rPr>
         <w:drawing>
-          <wp:inline distT="0" distB="0" distL="0" distR="0" wp14:anchorId="14F225C6" wp14:editId="3773B8CE">
-            <wp:extent cx="5019675" cy="1152525"/>
-            <wp:effectExtent l="0" t="0" r="9525" b="9525"/>
-            <wp:docPr id="8" name="Picture 8"/>
+          <wp:inline distT="0" distB="0" distL="0" distR="0" wp14:anchorId="23D62C2B" wp14:editId="65EF1F5F">
+            <wp:extent cx="3282043" cy="1154497"/>
+            <wp:effectExtent l="0" t="0" r="0" b="7620"/>
+            <wp:docPr id="7" name="Picture 7"/>
             <wp:cNvGraphicFramePr>
               <a:graphicFrameLocks xmlns:a="http://schemas.openxmlformats.org/drawingml/2006/main" noChangeAspect="1"/>
             </wp:cNvGraphicFramePr>
@@ -724,7 +699,7 @@
                   <pic:spPr>
                     <a:xfrm>
                       <a:off x="0" y="0"/>
-                      <a:ext cx="5019675" cy="1152525"/>
+                      <a:ext cx="3358829" cy="1181508"/>
                     </a:xfrm>
                     <a:prstGeom prst="rect">
                       <a:avLst/>
@@ -749,60 +724,134 @@
     <w:p>
       <w:pPr>
         <w:pStyle w:val="ListParagraph"/>
+        <w:rPr>
+          <w:lang w:val="en-US"/>
+        </w:rPr>
+      </w:pPr>
+      <w:r>
+        <w:rPr>
+          <w:lang w:val="en-US"/>
+        </w:rPr>
+        <w:t>Providing a 500 character string. Followed by an address</w:t>
+      </w:r>
+      <w:r>
+        <w:rPr>
+          <w:lang w:val="en-US"/>
+        </w:rPr>
+        <w:t xml:space="preserve"> (I tried 0804847d) </w:t>
+      </w:r>
+      <w:r>
+        <w:rPr>
+          <w:lang w:val="en-US"/>
+        </w:rPr>
+        <w:t>didn’t seem to do much. But I could see the address</w:t>
+      </w:r>
+      <w:r>
+        <w:rPr>
+          <w:lang w:val="en-US"/>
+        </w:rPr>
+        <w:t xml:space="preserve"> part</w:t>
+      </w:r>
+      <w:r>
+        <w:rPr>
+          <w:lang w:val="en-US"/>
+        </w:rPr>
+        <w:t xml:space="preserve"> wasn’t being returned</w:t>
+      </w:r>
+      <w:r>
+        <w:rPr>
+          <w:lang w:val="en-US"/>
+        </w:rPr>
+        <w:t xml:space="preserve"> as a string because it overflowed the buffer</w:t>
+      </w:r>
+      <w:r>
+        <w:rPr>
+          <w:lang w:val="en-US"/>
+        </w:rPr>
+        <w:t>.</w:t>
+      </w:r>
+      <w:r>
+        <w:rPr>
+          <w:lang w:val="en-US"/>
+        </w:rPr>
+        <w:t xml:space="preserve"> I tried writing the address backwards as is often the case for loading it in hex.</w:t>
+      </w:r>
+    </w:p>
+    <w:p>
+      <w:pPr>
+        <w:pStyle w:val="ListParagraph"/>
+        <w:rPr>
+          <w:b/>
+          <w:lang w:val="en-US"/>
+        </w:rPr>
+      </w:pPr>
+    </w:p>
+    <w:p>
+      <w:pPr>
+        <w:pStyle w:val="ListParagraph"/>
         <w:numPr>
           <w:ilvl w:val="0"/>
           <w:numId w:val="1"/>
         </w:numPr>
         <w:rPr>
-          <w:b/>
-          <w:lang w:val="en-US"/>
-        </w:rPr>
-      </w:pPr>
-      <w:r>
-        <w:rPr>
-          <w:lang w:val="en-US"/>
-        </w:rPr>
-        <w:t xml:space="preserve">Time to bring out the big guns and see if we can reverse engineer the file with </w:t>
-      </w:r>
-      <w:proofErr w:type="spellStart"/>
-      <w:r>
-        <w:rPr>
-          <w:lang w:val="en-US"/>
-        </w:rPr>
-        <w:t>Ghidra</w:t>
-      </w:r>
-      <w:proofErr w:type="spellEnd"/>
-      <w:r>
-        <w:rPr>
-          <w:lang w:val="en-US"/>
-        </w:rPr>
-        <w:t>.</w:t>
-      </w:r>
-      <w:r>
-        <w:rPr>
-          <w:lang w:val="en-US"/>
-        </w:rPr>
-        <w:t xml:space="preserve"> A little internal inspection reveals something quite interesting.</w:t>
-      </w:r>
-    </w:p>
-    <w:p>
-      <w:pPr>
-        <w:pStyle w:val="ListParagraph"/>
-        <w:rPr>
-          <w:b/>
-          <w:lang w:val="en-US"/>
-        </w:rPr>
-      </w:pPr>
-      <w:r>
-        <w:rPr>
           <w:noProof/>
           <w:lang w:eastAsia="en-NZ"/>
         </w:rPr>
+      </w:pPr>
+      <w:r>
+        <w:rPr>
+          <w:lang w:val="en-US"/>
+        </w:rPr>
+        <w:t xml:space="preserve">At this point a bash script </w:t>
+      </w:r>
+      <w:r>
+        <w:rPr>
+          <w:lang w:val="en-US"/>
+        </w:rPr>
+        <w:t xml:space="preserve">seemed like a worthwhile option. </w:t>
+      </w:r>
+      <w:r>
+        <w:rPr>
+          <w:noProof/>
+          <w:lang w:eastAsia="en-NZ"/>
+        </w:rPr>
+        <w:t xml:space="preserve">I setup a fake flag.txt file for the buff program to cat </w:t>
+      </w:r>
+      <w:r>
+        <w:rPr>
+          <w:noProof/>
+          <w:lang w:eastAsia="en-NZ"/>
+        </w:rPr>
+        <w:t>and let the automation run.</w:t>
+      </w:r>
+    </w:p>
+    <w:p>
+      <w:pPr>
+        <w:pStyle w:val="ListParagraph"/>
+        <w:rPr>
+          <w:noProof/>
+          <w:lang w:eastAsia="en-NZ"/>
+        </w:rPr>
+      </w:pPr>
+    </w:p>
+    <w:p>
+      <w:pPr>
+        <w:pStyle w:val="ListParagraph"/>
+        <w:rPr>
+          <w:noProof/>
+          <w:lang w:eastAsia="en-NZ"/>
+        </w:rPr>
+      </w:pPr>
+      <w:r>
+        <w:rPr>
+          <w:noProof/>
+          <w:lang w:eastAsia="en-NZ"/>
+        </w:rPr>
         <w:drawing>
-          <wp:inline distT="0" distB="0" distL="0" distR="0" wp14:anchorId="30EF34D1" wp14:editId="4AF48F24">
-            <wp:extent cx="1513114" cy="855516"/>
-            <wp:effectExtent l="0" t="0" r="0" b="1905"/>
-            <wp:docPr id="5" name="Picture 5"/>
+          <wp:inline distT="0" distB="0" distL="0" distR="0" wp14:anchorId="4E87E6F3" wp14:editId="6695D7C8">
+            <wp:extent cx="1616659" cy="1272960"/>
+            <wp:effectExtent l="0" t="0" r="3175" b="3810"/>
+            <wp:docPr id="11" name="Picture 11"/>
             <wp:cNvGraphicFramePr>
               <a:graphicFrameLocks xmlns:a="http://schemas.openxmlformats.org/drawingml/2006/main" noChangeAspect="1"/>
             </wp:cNvGraphicFramePr>
@@ -822,7 +871,7 @@
                   <pic:spPr>
                     <a:xfrm>
                       <a:off x="0" y="0"/>
-                      <a:ext cx="1545359" cy="873747"/>
+                      <a:ext cx="1635769" cy="1288007"/>
                     </a:xfrm>
                     <a:prstGeom prst="rect">
                       <a:avLst/>
@@ -839,8 +888,8 @@
       <w:pPr>
         <w:pStyle w:val="ListParagraph"/>
         <w:rPr>
-          <w:b/>
-          <w:lang w:val="en-US"/>
+          <w:noProof/>
+          <w:lang w:eastAsia="en-NZ"/>
         </w:rPr>
       </w:pPr>
     </w:p>
@@ -858,38 +907,31 @@
       </w:pPr>
       <w:r>
         <w:rPr>
-          <w:lang w:val="en-US"/>
-        </w:rPr>
-        <w:t>From close inspection it looks like this function isn’t used. This made me wonder if I could overflow the buffer and pass an address to the function that would result in the flag being printed out. I noticed in a function that is being called an array of length 500.</w:t>
-      </w:r>
-    </w:p>
-    <w:p>
-      <w:pPr>
-        <w:pStyle w:val="ListParagraph"/>
-        <w:rPr>
-          <w:b/>
-          <w:lang w:val="en-US"/>
-        </w:rPr>
-      </w:pPr>
-    </w:p>
-    <w:p>
-      <w:pPr>
-        <w:pStyle w:val="ListParagraph"/>
-        <w:rPr>
-          <w:b/>
-          <w:lang w:val="en-US"/>
-        </w:rPr>
-      </w:pPr>
-      <w:r>
-        <w:rPr>
           <w:noProof/>
           <w:lang w:eastAsia="en-NZ"/>
         </w:rPr>
+        <w:t>Considering that would take all of eternity I also wrote up a c program to run the same functionality. That was considerably more efficient but nevertheless ineffective.</w:t>
+      </w:r>
+    </w:p>
+    <w:p>
+      <w:pPr>
+        <w:pStyle w:val="ListParagraph"/>
+        <w:rPr>
+          <w:b/>
+          <w:lang w:val="en-US"/>
+        </w:rPr>
+      </w:pPr>
+      <w:r>
+        <w:rPr>
+          <w:noProof/>
+          <w:lang w:eastAsia="en-NZ"/>
+        </w:rPr>
+        <w:lastRenderedPageBreak/>
         <w:drawing>
-          <wp:inline distT="0" distB="0" distL="0" distR="0" wp14:anchorId="23D62C2B" wp14:editId="65EF1F5F">
-            <wp:extent cx="3282043" cy="1154497"/>
-            <wp:effectExtent l="0" t="0" r="0" b="7620"/>
-            <wp:docPr id="7" name="Picture 7"/>
+          <wp:inline distT="0" distB="0" distL="0" distR="0" wp14:anchorId="6FFC47D1" wp14:editId="18BB1ABE">
+            <wp:extent cx="2531059" cy="1822128"/>
+            <wp:effectExtent l="0" t="0" r="3175" b="6985"/>
+            <wp:docPr id="10" name="Picture 10"/>
             <wp:cNvGraphicFramePr>
               <a:graphicFrameLocks xmlns:a="http://schemas.openxmlformats.org/drawingml/2006/main" noChangeAspect="1"/>
             </wp:cNvGraphicFramePr>
@@ -909,7 +951,7 @@
                   <pic:spPr>
                     <a:xfrm>
                       <a:off x="0" y="0"/>
-                      <a:ext cx="3358829" cy="1181508"/>
+                      <a:ext cx="2541110" cy="1829364"/>
                     </a:xfrm>
                     <a:prstGeom prst="rect">
                       <a:avLst/>
@@ -934,69 +976,6 @@
     <w:p>
       <w:pPr>
         <w:pStyle w:val="ListParagraph"/>
-        <w:rPr>
-          <w:lang w:val="en-US"/>
-        </w:rPr>
-      </w:pPr>
-      <w:r>
-        <w:rPr>
-          <w:lang w:val="en-US"/>
-        </w:rPr>
-        <w:t>Providing a 500 character string. Followed by an address</w:t>
-      </w:r>
-      <w:r>
-        <w:rPr>
-          <w:lang w:val="en-US"/>
-        </w:rPr>
-        <w:t xml:space="preserve"> (I tried 0804847d) </w:t>
-      </w:r>
-      <w:r>
-        <w:rPr>
-          <w:lang w:val="en-US"/>
-        </w:rPr>
-        <w:t>didn’t seem to do much. But I could see the address</w:t>
-      </w:r>
-      <w:r>
-        <w:rPr>
-          <w:lang w:val="en-US"/>
-        </w:rPr>
-        <w:t xml:space="preserve"> part</w:t>
-      </w:r>
-      <w:r>
-        <w:rPr>
-          <w:lang w:val="en-US"/>
-        </w:rPr>
-        <w:t xml:space="preserve"> wasn’t being returned</w:t>
-      </w:r>
-      <w:r>
-        <w:rPr>
-          <w:lang w:val="en-US"/>
-        </w:rPr>
-        <w:t xml:space="preserve"> as a string because it overflowed the buffer</w:t>
-      </w:r>
-      <w:r>
-        <w:rPr>
-          <w:lang w:val="en-US"/>
-        </w:rPr>
-        <w:t>.</w:t>
-      </w:r>
-      <w:r>
-        <w:rPr>
-          <w:lang w:val="en-US"/>
-        </w:rPr>
-        <w:t xml:space="preserve"> I tried writing the address backwards as is often the case for loading it in hex.</w:t>
-      </w:r>
-    </w:p>
-    <w:p>
-      <w:pPr>
-        <w:rPr>
-          <w:lang w:val="en-US"/>
-        </w:rPr>
-      </w:pPr>
-    </w:p>
-    <w:p>
-      <w:pPr>
-        <w:pStyle w:val="ListParagraph"/>
         <w:numPr>
           <w:ilvl w:val="0"/>
           <w:numId w:val="1"/>
@@ -1010,91 +989,50 @@
         <w:rPr>
           <w:lang w:val="en-US"/>
         </w:rPr>
-        <w:lastRenderedPageBreak/>
-        <w:t xml:space="preserve">Analyzing the c code closer I decided the buffer overflow wouldn’t be that simple. The read function seemed to be a simple </w:t>
-      </w:r>
-      <w:proofErr w:type="spellStart"/>
-      <w:r>
-        <w:rPr>
-          <w:lang w:val="en-US"/>
-        </w:rPr>
-        <w:t>scanf</w:t>
-      </w:r>
-      <w:proofErr w:type="spellEnd"/>
-      <w:r>
-        <w:rPr>
-          <w:lang w:val="en-US"/>
-        </w:rPr>
-        <w:t xml:space="preserve"> into the array returning the size of the output.</w:t>
-      </w:r>
-    </w:p>
-    <w:p>
-      <w:pPr>
-        <w:pStyle w:val="ListParagraph"/>
-        <w:rPr>
-          <w:b/>
-          <w:lang w:val="en-US"/>
-        </w:rPr>
-      </w:pPr>
-    </w:p>
-    <w:p>
-      <w:pPr>
-        <w:pStyle w:val="ListParagraph"/>
-        <w:numPr>
-          <w:ilvl w:val="0"/>
-          <w:numId w:val="1"/>
-        </w:numPr>
-        <w:rPr>
-          <w:b/>
-          <w:lang w:val="en-US"/>
-        </w:rPr>
-      </w:pPr>
-      <w:r>
-        <w:rPr>
-          <w:lang w:val="en-US"/>
-        </w:rPr>
-        <w:t xml:space="preserve">At this point a bash script </w:t>
-      </w:r>
-      <w:r>
-        <w:rPr>
-          <w:lang w:val="en-US"/>
-        </w:rPr>
-        <w:t>seemed like a worthwhile option. This tries every poss</w:t>
-      </w:r>
-      <w:r>
-        <w:rPr>
-          <w:lang w:val="en-US"/>
-        </w:rPr>
-        <w:t>ible iteration of 10 characters at the end of 500 chars (too fill up the buffer).</w:t>
-      </w:r>
-    </w:p>
-    <w:p>
-      <w:pPr>
-        <w:pStyle w:val="ListParagraph"/>
+        <w:t>Downloading cyclic and running against the binary allowed me to capture the memory address on which the program tried to jump to</w:t>
+      </w:r>
+      <w:r>
+        <w:rPr>
+          <w:lang w:val="en-US"/>
+        </w:rPr>
+        <w:t xml:space="preserve"> 0x</w:t>
+      </w:r>
+      <w:r>
+        <w:rPr>
+          <w:lang w:val="en-US"/>
+        </w:rPr>
+        <w:t>66616165</w:t>
+      </w:r>
+      <w:r>
+        <w:rPr>
+          <w:lang w:val="en-US"/>
+        </w:rPr>
+        <w:t>.</w:t>
+      </w:r>
+      <w:r>
         <w:rPr>
           <w:noProof/>
           <w:lang w:eastAsia="en-NZ"/>
         </w:rPr>
-      </w:pPr>
-    </w:p>
-    <w:p>
-      <w:pPr>
-        <w:pStyle w:val="ListParagraph"/>
+        <w:t xml:space="preserve"> </w:t>
+      </w:r>
+      <w:r>
         <w:rPr>
           <w:noProof/>
           <w:lang w:eastAsia="en-NZ"/>
         </w:rPr>
-      </w:pPr>
+        <w:t xml:space="preserve">From here I used cyclic to indicate the length of the buffer overflow needed which is 516 bytes. </w:t>
+      </w:r>
       <w:r>
         <w:rPr>
           <w:noProof/>
           <w:lang w:eastAsia="en-NZ"/>
         </w:rPr>
         <w:drawing>
-          <wp:inline distT="0" distB="0" distL="0" distR="0" wp14:anchorId="4E87E6F3" wp14:editId="6695D7C8">
-            <wp:extent cx="1616659" cy="1272960"/>
-            <wp:effectExtent l="0" t="0" r="3175" b="3810"/>
-            <wp:docPr id="11" name="Picture 11"/>
+          <wp:inline distT="0" distB="0" distL="0" distR="0" wp14:anchorId="0824F88B" wp14:editId="4824D9CE">
+            <wp:extent cx="4425696" cy="971829"/>
+            <wp:effectExtent l="0" t="0" r="0" b="0"/>
+            <wp:docPr id="9" name="Picture 9"/>
             <wp:cNvGraphicFramePr>
               <a:graphicFrameLocks xmlns:a="http://schemas.openxmlformats.org/drawingml/2006/main" noChangeAspect="1"/>
             </wp:cNvGraphicFramePr>
@@ -1114,7 +1052,7 @@
                   <pic:spPr>
                     <a:xfrm>
                       <a:off x="0" y="0"/>
-                      <a:ext cx="1635769" cy="1288007"/>
+                      <a:ext cx="4425696" cy="971829"/>
                     </a:xfrm>
                     <a:prstGeom prst="rect">
                       <a:avLst/>
@@ -1131,83 +1069,20 @@
       <w:pPr>
         <w:pStyle w:val="ListParagraph"/>
         <w:rPr>
+          <w:b/>
+          <w:lang w:val="en-US"/>
+        </w:rPr>
+      </w:pPr>
+      <w:r>
+        <w:rPr>
           <w:noProof/>
           <w:lang w:eastAsia="en-NZ"/>
         </w:rPr>
-      </w:pPr>
-    </w:p>
-    <w:p>
-      <w:pPr>
-        <w:pStyle w:val="ListParagraph"/>
-        <w:rPr>
-          <w:noProof/>
-          <w:lang w:eastAsia="en-NZ"/>
-        </w:rPr>
-      </w:pPr>
-      <w:r>
-        <w:rPr>
-          <w:noProof/>
-          <w:lang w:eastAsia="en-NZ"/>
-        </w:rPr>
-        <w:t>I setup a fake flag.txt file for the buff program to cat and let it run. I didn’t really think it was going to work but it was definitely worth the shot.</w:t>
-      </w:r>
-    </w:p>
-    <w:p>
-      <w:pPr>
-        <w:pStyle w:val="ListParagraph"/>
-        <w:rPr>
-          <w:noProof/>
-          <w:lang w:eastAsia="en-NZ"/>
-        </w:rPr>
-      </w:pPr>
-    </w:p>
-    <w:p>
-      <w:pPr>
-        <w:pStyle w:val="ListParagraph"/>
-        <w:rPr>
-          <w:noProof/>
-          <w:lang w:eastAsia="en-NZ"/>
-        </w:rPr>
-      </w:pPr>
-    </w:p>
-    <w:p>
-      <w:pPr>
-        <w:pStyle w:val="ListParagraph"/>
-        <w:numPr>
-          <w:ilvl w:val="0"/>
-          <w:numId w:val="1"/>
-        </w:numPr>
-        <w:rPr>
-          <w:b/>
-          <w:lang w:val="en-US"/>
-        </w:rPr>
-      </w:pPr>
-      <w:r>
-        <w:rPr>
-          <w:noProof/>
-          <w:lang w:eastAsia="en-NZ"/>
-        </w:rPr>
-        <w:t>Considering that would take all of eternity I also wrote up a c program to run the same functionality. That was considerably more efficient but nevertheless ineffective.</w:t>
-      </w:r>
-    </w:p>
-    <w:p>
-      <w:pPr>
-        <w:pStyle w:val="ListParagraph"/>
-        <w:rPr>
-          <w:b/>
-          <w:lang w:val="en-US"/>
-        </w:rPr>
-      </w:pPr>
-      <w:r>
-        <w:rPr>
-          <w:noProof/>
-          <w:lang w:eastAsia="en-NZ"/>
-        </w:rPr>
         <w:drawing>
-          <wp:inline distT="0" distB="0" distL="0" distR="0" wp14:anchorId="6FFC47D1" wp14:editId="18BB1ABE">
-            <wp:extent cx="2531059" cy="1822128"/>
-            <wp:effectExtent l="0" t="0" r="3175" b="6985"/>
-            <wp:docPr id="10" name="Picture 10"/>
+          <wp:inline distT="0" distB="0" distL="0" distR="0" wp14:anchorId="2773287F" wp14:editId="7F69BA98">
+            <wp:extent cx="1360627" cy="227515"/>
+            <wp:effectExtent l="0" t="0" r="0" b="1270"/>
+            <wp:docPr id="12" name="Picture 12"/>
             <wp:cNvGraphicFramePr>
               <a:graphicFrameLocks xmlns:a="http://schemas.openxmlformats.org/drawingml/2006/main" noChangeAspect="1"/>
             </wp:cNvGraphicFramePr>
@@ -1227,157 +1102,6 @@
                   <pic:spPr>
                     <a:xfrm>
                       <a:off x="0" y="0"/>
-                      <a:ext cx="2541110" cy="1829364"/>
-                    </a:xfrm>
-                    <a:prstGeom prst="rect">
-                      <a:avLst/>
-                    </a:prstGeom>
-                  </pic:spPr>
-                </pic:pic>
-              </a:graphicData>
-            </a:graphic>
-          </wp:inline>
-        </w:drawing>
-      </w:r>
-    </w:p>
-    <w:p>
-      <w:pPr>
-        <w:pStyle w:val="ListParagraph"/>
-        <w:rPr>
-          <w:b/>
-          <w:lang w:val="en-US"/>
-        </w:rPr>
-      </w:pPr>
-    </w:p>
-    <w:p>
-      <w:pPr>
-        <w:pStyle w:val="ListParagraph"/>
-        <w:numPr>
-          <w:ilvl w:val="0"/>
-          <w:numId w:val="1"/>
-        </w:numPr>
-        <w:rPr>
-          <w:b/>
-          <w:lang w:val="en-US"/>
-        </w:rPr>
-      </w:pPr>
-      <w:r>
-        <w:rPr>
-          <w:lang w:val="en-US"/>
-        </w:rPr>
-        <w:t>Downloading cyclic and running against the binary allowed me to capture the memory address on which the program tried to jump to</w:t>
-      </w:r>
-      <w:r>
-        <w:rPr>
-          <w:lang w:val="en-US"/>
-        </w:rPr>
-        <w:t xml:space="preserve"> 0x</w:t>
-      </w:r>
-      <w:r>
-        <w:rPr>
-          <w:lang w:val="en-US"/>
-        </w:rPr>
-        <w:t>66616165</w:t>
-      </w:r>
-      <w:r>
-        <w:rPr>
-          <w:lang w:val="en-US"/>
-        </w:rPr>
-        <w:t>.</w:t>
-      </w:r>
-      <w:r>
-        <w:rPr>
-          <w:noProof/>
-          <w:lang w:eastAsia="en-NZ"/>
-        </w:rPr>
-        <w:t xml:space="preserve"> </w:t>
-      </w:r>
-      <w:r>
-        <w:rPr>
-          <w:noProof/>
-          <w:lang w:eastAsia="en-NZ"/>
-        </w:rPr>
-        <w:t xml:space="preserve">From here I used cyclic to indicate the length of the buffer overflow needed which is 516 bytes. </w:t>
-      </w:r>
-      <w:r>
-        <w:rPr>
-          <w:noProof/>
-          <w:lang w:eastAsia="en-NZ"/>
-        </w:rPr>
-        <w:drawing>
-          <wp:inline distT="0" distB="0" distL="0" distR="0" wp14:anchorId="0824F88B" wp14:editId="4824D9CE">
-            <wp:extent cx="4425696" cy="971829"/>
-            <wp:effectExtent l="0" t="0" r="0" b="0"/>
-            <wp:docPr id="9" name="Picture 9"/>
-            <wp:cNvGraphicFramePr>
-              <a:graphicFrameLocks xmlns:a="http://schemas.openxmlformats.org/drawingml/2006/main" noChangeAspect="1"/>
-            </wp:cNvGraphicFramePr>
-            <a:graphic xmlns:a="http://schemas.openxmlformats.org/drawingml/2006/main">
-              <a:graphicData uri="http://schemas.openxmlformats.org/drawingml/2006/picture">
-                <pic:pic xmlns:pic="http://schemas.openxmlformats.org/drawingml/2006/picture">
-                  <pic:nvPicPr>
-                    <pic:cNvPr id="1" name=""/>
-                    <pic:cNvPicPr/>
-                  </pic:nvPicPr>
-                  <pic:blipFill>
-                    <a:blip r:embed="rId16"/>
-                    <a:stretch>
-                      <a:fillRect/>
-                    </a:stretch>
-                  </pic:blipFill>
-                  <pic:spPr>
-                    <a:xfrm>
-                      <a:off x="0" y="0"/>
-                      <a:ext cx="4425696" cy="971829"/>
-                    </a:xfrm>
-                    <a:prstGeom prst="rect">
-                      <a:avLst/>
-                    </a:prstGeom>
-                  </pic:spPr>
-                </pic:pic>
-              </a:graphicData>
-            </a:graphic>
-          </wp:inline>
-        </w:drawing>
-      </w:r>
-    </w:p>
-    <w:p>
-      <w:pPr>
-        <w:pStyle w:val="ListParagraph"/>
-        <w:rPr>
-          <w:b/>
-          <w:lang w:val="en-US"/>
-        </w:rPr>
-      </w:pPr>
-      <w:r>
-        <w:rPr>
-          <w:noProof/>
-          <w:lang w:eastAsia="en-NZ"/>
-        </w:rPr>
-        <w:drawing>
-          <wp:inline distT="0" distB="0" distL="0" distR="0" wp14:anchorId="2773287F" wp14:editId="7F69BA98">
-            <wp:extent cx="1360627" cy="227515"/>
-            <wp:effectExtent l="0" t="0" r="0" b="1270"/>
-            <wp:docPr id="12" name="Picture 12"/>
-            <wp:cNvGraphicFramePr>
-              <a:graphicFrameLocks xmlns:a="http://schemas.openxmlformats.org/drawingml/2006/main" noChangeAspect="1"/>
-            </wp:cNvGraphicFramePr>
-            <a:graphic xmlns:a="http://schemas.openxmlformats.org/drawingml/2006/main">
-              <a:graphicData uri="http://schemas.openxmlformats.org/drawingml/2006/picture">
-                <pic:pic xmlns:pic="http://schemas.openxmlformats.org/drawingml/2006/picture">
-                  <pic:nvPicPr>
-                    <pic:cNvPr id="1" name=""/>
-                    <pic:cNvPicPr/>
-                  </pic:nvPicPr>
-                  <pic:blipFill>
-                    <a:blip r:embed="rId17"/>
-                    <a:stretch>
-                      <a:fillRect/>
-                    </a:stretch>
-                  </pic:blipFill>
-                  <pic:spPr>
-                    <a:xfrm>
-                      <a:off x="0" y="0"/>
                       <a:ext cx="1499347" cy="250711"/>
                     </a:xfrm>
                     <a:prstGeom prst="rect">
@@ -1466,7 +1190,13 @@
         <w:rPr>
           <w:lang w:val="en-US"/>
         </w:rPr>
-        <w:t>Unfortunately the server returns nothing. Which implies a segmentation fault.</w:t>
+        <w:t xml:space="preserve">Unfortunately the server </w:t>
+      </w:r>
+      <w:r>
+        <w:rPr>
+          <w:lang w:val="en-US"/>
+        </w:rPr>
+        <w:t>now returns nothing. Which means we have managed to get a segmentation fault, but not quite managed to call the function.</w:t>
       </w:r>
       <w:bookmarkStart w:id="0" w:name="_GoBack"/>
       <w:bookmarkEnd w:id="0"/>

</xml_diff>